<commit_message>
Maps Listening: The Farm
</commit_message>
<xml_diff>
--- a/IELTS Notes/Practices of IELTS Liz.docx
+++ b/IELTS Notes/Practices of IELTS Liz.docx
@@ -6,12 +6,11 @@
       <w:pPr>
         <w:outlineLvl w:val="1"/>
         <w:rPr>
-          <w:rFonts w:ascii="Times New Roman" w:hAnsi="Times New Roman" w:cs="Times New Roman" w:hint="eastAsia"/>
+          <w:rFonts w:ascii="Times New Roman" w:hAnsi="Times New Roman" w:cs="Times New Roman"/>
           <w:b/>
           <w:sz w:val="32"/>
         </w:rPr>
       </w:pPr>
-      <w:bookmarkStart w:id="0" w:name="_GoBack"/>
       <w:r>
         <w:rPr>
           <w:rFonts w:ascii="Times New Roman" w:hAnsi="Times New Roman" w:cs="Times New Roman" w:hint="eastAsia"/>
@@ -21,54 +20,26 @@
         <w:t>Listening</w:t>
       </w:r>
     </w:p>
-    <w:bookmarkEnd w:id="0"/>
     <w:p>
       <w:pPr>
         <w:rPr>
-          <w:rFonts w:ascii="Times New Roman" w:hAnsi="Times New Roman" w:cs="Times New Roman" w:hint="eastAsia"/>
-        </w:rPr>
-      </w:pPr>
-      <w:r>
-        <w:rPr>
-          <w:rFonts w:ascii="Times New Roman" w:hAnsi="Times New Roman" w:cs="Times New Roman"/>
-        </w:rPr>
-        <w:fldChar w:fldCharType="begin"/>
-      </w:r>
-      <w:r>
-        <w:rPr>
-          <w:rFonts w:ascii="Times New Roman" w:hAnsi="Times New Roman" w:cs="Times New Roman"/>
-        </w:rPr>
-        <w:instrText xml:space="preserve"> HYPERLINK "https://ieltsliz.com/ielts-listening-multiple-choice-essential-tips/" </w:instrText>
-      </w:r>
-      <w:r>
-        <w:rPr>
-          <w:rFonts w:ascii="Times New Roman" w:hAnsi="Times New Roman" w:cs="Times New Roman"/>
-        </w:rPr>
-      </w:r>
-      <w:r>
-        <w:rPr>
-          <w:rFonts w:ascii="Times New Roman" w:hAnsi="Times New Roman" w:cs="Times New Roman"/>
-        </w:rPr>
-        <w:fldChar w:fldCharType="separate"/>
-      </w:r>
-      <w:r>
-        <w:rPr>
-          <w:rStyle w:val="a5"/>
-          <w:rFonts w:ascii="Times New Roman" w:hAnsi="Times New Roman" w:cs="Times New Roman" w:hint="eastAsia"/>
-        </w:rPr>
-        <w:t>Multiple Choice Questions Listening Practice 3</w:t>
-      </w:r>
-      <w:r>
-        <w:rPr>
-          <w:rFonts w:ascii="Times New Roman" w:hAnsi="Times New Roman" w:cs="Times New Roman"/>
-        </w:rPr>
-        <w:fldChar w:fldCharType="end"/>
-      </w:r>
+          <w:rFonts w:ascii="Times New Roman" w:hAnsi="Times New Roman" w:cs="Times New Roman"/>
+        </w:rPr>
+      </w:pPr>
+      <w:hyperlink r:id="rId7" w:history="1">
+        <w:r>
+          <w:rPr>
+            <w:rStyle w:val="a5"/>
+            <w:rFonts w:ascii="Times New Roman" w:hAnsi="Times New Roman" w:cs="Times New Roman" w:hint="eastAsia"/>
+          </w:rPr>
+          <w:t>Multiple Choice Questions Listening Practice 3</w:t>
+        </w:r>
+      </w:hyperlink>
     </w:p>
     <w:p>
       <w:pPr>
         <w:rPr>
-          <w:rFonts w:ascii="Times New Roman" w:hAnsi="Times New Roman" w:cs="Times New Roman" w:hint="eastAsia"/>
+          <w:rFonts w:ascii="Times New Roman" w:hAnsi="Times New Roman" w:cs="Times New Roman"/>
         </w:rPr>
       </w:pPr>
       <w:r>
@@ -106,7 +77,7 @@
     <w:p>
       <w:pPr>
         <w:rPr>
-          <w:rFonts w:ascii="Times New Roman" w:hAnsi="Times New Roman" w:cs="Times New Roman"/>
+          <w:rFonts w:ascii="Times New Roman" w:hAnsi="Times New Roman" w:cs="Times New Roman" w:hint="eastAsia"/>
         </w:rPr>
       </w:pPr>
       <w:r>
@@ -205,6 +176,28 @@
         </w:rPr>
         <w:t>t teach.</w:t>
       </w:r>
+    </w:p>
+    <w:p>
+      <w:pPr>
+        <w:rPr>
+          <w:rFonts w:ascii="Times New Roman" w:hAnsi="Times New Roman" w:cs="Times New Roman" w:hint="eastAsia"/>
+        </w:rPr>
+      </w:pPr>
+      <w:r>
+        <w:rPr>
+          <w:rFonts w:ascii="Times New Roman" w:hAnsi="Times New Roman" w:cs="Times New Roman" w:hint="eastAsia"/>
+        </w:rPr>
+        <w:t>IELTS Maps Listening</w:t>
+      </w:r>
+      <w:bookmarkStart w:id="0" w:name="_GoBack"/>
+      <w:bookmarkEnd w:id="0"/>
+    </w:p>
+    <w:p>
+      <w:pPr>
+        <w:rPr>
+          <w:rFonts w:ascii="Times New Roman" w:hAnsi="Times New Roman" w:cs="Times New Roman"/>
+        </w:rPr>
+      </w:pPr>
     </w:p>
     <w:sectPr>
       <w:pgSz w:w="12240" w:h="15840"/>

</xml_diff>

<commit_message>
listening and pronunciation of IELTS
</commit_message>
<xml_diff>
--- a/IELTS Notes/Practices of IELTS Liz.docx
+++ b/IELTS Notes/Practices of IELTS Liz.docx
@@ -4,7 +4,7 @@
   <w:body>
     <w:p>
       <w:pPr>
-        <w:outlineLvl w:val="1"/>
+        <w:outlineLvl w:val="0"/>
         <w:rPr>
           <w:rFonts w:ascii="Times New Roman" w:hAnsi="Times New Roman" w:cs="Times New Roman"/>
           <w:b/>
@@ -18,6 +18,34 @@
           <w:sz w:val="32"/>
         </w:rPr>
         <w:t>Listening</w:t>
+      </w:r>
+    </w:p>
+    <w:p>
+      <w:pPr>
+        <w:outlineLvl w:val="1"/>
+        <w:rPr>
+          <w:rFonts w:ascii="Times New Roman" w:hAnsi="Times New Roman" w:cs="Times New Roman" w:hint="eastAsia"/>
+          <w:b/>
+          <w:sz w:val="24"/>
+        </w:rPr>
+      </w:pPr>
+      <w:r>
+        <w:rPr>
+          <w:rFonts w:ascii="Times New Roman" w:hAnsi="Times New Roman" w:cs="Times New Roman" w:hint="eastAsia"/>
+          <w:b/>
+          <w:sz w:val="24"/>
+        </w:rPr>
+        <w:t xml:space="preserve">1, </w:t>
+      </w:r>
+      <w:bookmarkStart w:id="0" w:name="_GoBack"/>
+      <w:bookmarkEnd w:id="0"/>
+      <w:r>
+        <w:rPr>
+          <w:rFonts w:ascii="Times New Roman" w:hAnsi="Times New Roman" w:cs="Times New Roman" w:hint="eastAsia"/>
+          <w:b/>
+          <w:sz w:val="24"/>
+        </w:rPr>
+        <w:t>Multiple Choices</w:t>
       </w:r>
     </w:p>
     <w:p>
@@ -113,7 +141,7 @@
     <w:p>
       <w:pPr>
         <w:rPr>
-          <w:rFonts w:ascii="Times New Roman" w:hAnsi="Times New Roman" w:cs="Times New Roman" w:hint="eastAsia"/>
+          <w:rFonts w:ascii="Times New Roman" w:hAnsi="Times New Roman" w:cs="Times New Roman"/>
         </w:rPr>
       </w:pPr>
       <w:r>
@@ -217,7 +245,7 @@
       <w:pPr>
         <w:outlineLvl w:val="2"/>
         <w:rPr>
-          <w:rFonts w:ascii="Times New Roman" w:hAnsi="Times New Roman" w:cs="Times New Roman" w:hint="eastAsia"/>
+          <w:rFonts w:ascii="Times New Roman" w:hAnsi="Times New Roman" w:cs="Times New Roman"/>
           <w:b/>
           <w:sz w:val="24"/>
         </w:rPr>
@@ -234,7 +262,7 @@
     <w:p>
       <w:pPr>
         <w:rPr>
-          <w:rFonts w:ascii="Times New Roman" w:hAnsi="Times New Roman" w:cs="Times New Roman" w:hint="eastAsia"/>
+          <w:rFonts w:ascii="Times New Roman" w:hAnsi="Times New Roman" w:cs="Times New Roman"/>
         </w:rPr>
       </w:pPr>
       <w:r>
@@ -247,7 +275,7 @@
     <w:p>
       <w:pPr>
         <w:rPr>
-          <w:rFonts w:ascii="Times New Roman" w:hAnsi="Times New Roman" w:cs="Times New Roman" w:hint="eastAsia"/>
+          <w:rFonts w:ascii="Times New Roman" w:hAnsi="Times New Roman" w:cs="Times New Roman"/>
         </w:rPr>
       </w:pPr>
       <w:r>
@@ -326,7 +354,7 @@
     <w:p>
       <w:pPr>
         <w:rPr>
-          <w:rFonts w:ascii="Times New Roman" w:hAnsi="Times New Roman" w:cs="Times New Roman" w:hint="eastAsia"/>
+          <w:rFonts w:ascii="Times New Roman" w:hAnsi="Times New Roman" w:cs="Times New Roman"/>
         </w:rPr>
       </w:pPr>
       <w:r>
@@ -357,7 +385,7 @@
     <w:p>
       <w:pPr>
         <w:rPr>
-          <w:rFonts w:ascii="Times New Roman" w:hAnsi="Times New Roman" w:cs="Times New Roman" w:hint="eastAsia"/>
+          <w:rFonts w:ascii="Times New Roman" w:hAnsi="Times New Roman" w:cs="Times New Roman"/>
         </w:rPr>
       </w:pPr>
       <w:r>
@@ -370,7 +398,7 @@
     <w:p>
       <w:pPr>
         <w:rPr>
-          <w:rFonts w:ascii="Times New Roman" w:hAnsi="Times New Roman" w:cs="Times New Roman" w:hint="eastAsia"/>
+          <w:rFonts w:ascii="Times New Roman" w:hAnsi="Times New Roman" w:cs="Times New Roman"/>
         </w:rPr>
       </w:pPr>
       <w:r>
@@ -422,8 +450,6 @@
         </w:rPr>
         <w:t xml:space="preserve"> it is </w:t>
       </w:r>
-      <w:bookmarkStart w:id="0" w:name="_GoBack"/>
-      <w:bookmarkEnd w:id="0"/>
       <w:r>
         <w:rPr>
           <w:rFonts w:ascii="Times New Roman" w:hAnsi="Times New Roman" w:cs="Times New Roman" w:hint="eastAsia"/>

</xml_diff>

<commit_message>
table completion of IELTS
</commit_message>
<xml_diff>
--- a/IELTS Notes/Practices of IELTS Liz.docx
+++ b/IELTS Notes/Practices of IELTS Liz.docx
@@ -48,8 +48,10 @@
     </w:p>
     <w:p>
       <w:pPr>
-        <w:rPr>
-          <w:rFonts w:ascii="Times New Roman" w:hAnsi="Times New Roman" w:cs="Times New Roman"/>
+        <w:outlineLvl w:val="2"/>
+        <w:rPr>
+          <w:rFonts w:ascii="Times New Roman" w:hAnsi="Times New Roman" w:cs="Times New Roman"/>
+          <w:b/>
         </w:rPr>
       </w:pPr>
       <w:hyperlink r:id="rId7" w:history="1">
@@ -57,6 +59,7 @@
           <w:rPr>
             <w:rStyle w:val="a5"/>
             <w:rFonts w:ascii="Times New Roman" w:hAnsi="Times New Roman" w:cs="Times New Roman" w:hint="eastAsia"/>
+            <w:b/>
           </w:rPr>
           <w:t>Multiple Choice Questions Listening Practice 3</w:t>
         </w:r>
@@ -409,7 +412,7 @@
     <w:p>
       <w:pPr>
         <w:rPr>
-          <w:rFonts w:ascii="Times New Roman" w:hAnsi="Times New Roman" w:cs="Times New Roman"/>
+          <w:rFonts w:ascii="Times New Roman" w:hAnsi="Times New Roman" w:cs="Times New Roman" w:hint="eastAsia"/>
         </w:rPr>
       </w:pPr>
       <w:r>
@@ -454,6 +457,232 @@
         </w:rPr>
         <w:t xml:space="preserve">not necessarily larger. </w:t>
       </w:r>
+    </w:p>
+    <w:p>
+      <w:pPr>
+        <w:rPr>
+          <w:rFonts w:ascii="Times New Roman" w:hAnsi="Times New Roman" w:cs="Times New Roman" w:hint="eastAsia"/>
+        </w:rPr>
+      </w:pPr>
+    </w:p>
+    <w:p>
+      <w:pPr>
+        <w:rPr>
+          <w:rFonts w:ascii="Times New Roman" w:hAnsi="Times New Roman" w:cs="Times New Roman" w:hint="eastAsia"/>
+        </w:rPr>
+      </w:pPr>
+    </w:p>
+    <w:p>
+      <w:pPr>
+        <w:outlineLvl w:val="1"/>
+        <w:rPr>
+          <w:rFonts w:ascii="Times New Roman" w:hAnsi="Times New Roman" w:cs="Times New Roman" w:hint="eastAsia"/>
+          <w:b/>
+          <w:sz w:val="24"/>
+        </w:rPr>
+      </w:pPr>
+      <w:r>
+        <w:rPr>
+          <w:rFonts w:ascii="Times New Roman" w:hAnsi="Times New Roman" w:cs="Times New Roman" w:hint="eastAsia"/>
+          <w:b/>
+          <w:sz w:val="24"/>
+        </w:rPr>
+        <w:t>2. Summary Completion Questions</w:t>
+      </w:r>
+    </w:p>
+    <w:p>
+      <w:pPr>
+        <w:outlineLvl w:val="2"/>
+        <w:rPr>
+          <w:rFonts w:ascii="Times New Roman" w:hAnsi="Times New Roman" w:cs="Times New Roman" w:hint="eastAsia"/>
+          <w:b/>
+          <w:sz w:val="24"/>
+        </w:rPr>
+      </w:pPr>
+      <w:r>
+        <w:rPr>
+          <w:rFonts w:ascii="Times New Roman" w:hAnsi="Times New Roman" w:cs="Times New Roman"/>
+          <w:b/>
+          <w:sz w:val="24"/>
+        </w:rPr>
+        <w:t>T</w:t>
+      </w:r>
+      <w:r>
+        <w:rPr>
+          <w:rFonts w:ascii="Times New Roman" w:hAnsi="Times New Roman" w:cs="Times New Roman" w:hint="eastAsia"/>
+          <w:b/>
+          <w:sz w:val="24"/>
+        </w:rPr>
+        <w:t>he Terracotta Army</w:t>
+      </w:r>
+    </w:p>
+    <w:p>
+      <w:pPr>
+        <w:rPr>
+          <w:rFonts w:ascii="Times New Roman" w:hAnsi="Times New Roman" w:cs="Times New Roman" w:hint="eastAsia"/>
+        </w:rPr>
+      </w:pPr>
+      <w:r>
+        <w:rPr>
+          <w:rFonts w:ascii="Times New Roman" w:hAnsi="Times New Roman" w:cs="Times New Roman" w:hint="eastAsia"/>
+        </w:rPr>
+        <w:t>2. ____ (x)  third centry BC</w:t>
+      </w:r>
+    </w:p>
+    <w:p>
+      <w:pPr>
+        <w:rPr>
+          <w:rFonts w:ascii="Times New Roman" w:hAnsi="Times New Roman" w:cs="Times New Roman" w:hint="eastAsia"/>
+        </w:rPr>
+      </w:pPr>
+      <w:r>
+        <w:rPr>
+          <w:rFonts w:ascii="Times New Roman" w:hAnsi="Times New Roman" w:cs="Times New Roman" w:hint="eastAsia"/>
+        </w:rPr>
+        <w:t xml:space="preserve">The speaker said </w:t>
+      </w:r>
+      <w:r>
+        <w:rPr>
+          <w:rFonts w:ascii="Times New Roman" w:hAnsi="Times New Roman" w:cs="Times New Roman"/>
+        </w:rPr>
+        <w:t>“</w:t>
+      </w:r>
+      <w:r>
+        <w:rPr>
+          <w:rFonts w:ascii="Times New Roman" w:hAnsi="Times New Roman" w:cs="Times New Roman" w:hint="eastAsia"/>
+        </w:rPr>
+        <w:t>the late third centry BC</w:t>
+      </w:r>
+      <w:r>
+        <w:rPr>
+          <w:rFonts w:ascii="Times New Roman" w:hAnsi="Times New Roman" w:cs="Times New Roman"/>
+        </w:rPr>
+        <w:t>”</w:t>
+      </w:r>
+      <w:r>
+        <w:rPr>
+          <w:rFonts w:ascii="Times New Roman" w:hAnsi="Times New Roman" w:cs="Times New Roman" w:hint="eastAsia"/>
+        </w:rPr>
+        <w:t xml:space="preserve">, but only three words are limited; </w:t>
+      </w:r>
+      <w:r>
+        <w:rPr>
+          <w:rFonts w:ascii="Times New Roman" w:hAnsi="Times New Roman" w:cs="Times New Roman"/>
+        </w:rPr>
+        <w:t>“</w:t>
+      </w:r>
+      <w:r>
+        <w:rPr>
+          <w:rFonts w:ascii="Times New Roman" w:hAnsi="Times New Roman" w:cs="Times New Roman" w:hint="eastAsia"/>
+        </w:rPr>
+        <w:t>late</w:t>
+      </w:r>
+      <w:r>
+        <w:rPr>
+          <w:rFonts w:ascii="Times New Roman" w:hAnsi="Times New Roman" w:cs="Times New Roman"/>
+        </w:rPr>
+        <w:t>”</w:t>
+      </w:r>
+      <w:r>
+        <w:rPr>
+          <w:rFonts w:ascii="Times New Roman" w:hAnsi="Times New Roman" w:cs="Times New Roman" w:hint="eastAsia"/>
+        </w:rPr>
+        <w:t xml:space="preserve"> should be eliminated. </w:t>
+      </w:r>
+    </w:p>
+    <w:p>
+      <w:pPr>
+        <w:rPr>
+          <w:rFonts w:ascii="Times New Roman" w:hAnsi="Times New Roman" w:cs="Times New Roman" w:hint="eastAsia"/>
+        </w:rPr>
+      </w:pPr>
+      <w:r>
+        <w:rPr>
+          <w:rFonts w:ascii="Times New Roman" w:hAnsi="Times New Roman" w:cs="Times New Roman" w:hint="eastAsia"/>
+        </w:rPr>
+        <w:t>4.</w:t>
+      </w:r>
+      <w:r>
+        <w:rPr>
+          <w:rFonts w:ascii="Times New Roman" w:hAnsi="Times New Roman" w:cs="Times New Roman" w:hint="eastAsia"/>
+        </w:rPr>
+        <w:t xml:space="preserve">The majority of the sculptures were </w:t>
+      </w:r>
+      <w:r>
+        <w:rPr>
+          <w:rFonts w:ascii="Times New Roman" w:hAnsi="Times New Roman" w:cs="Times New Roman" w:hint="eastAsia"/>
+        </w:rPr>
+        <w:t xml:space="preserve"> _____ (x) soldiers</w:t>
+      </w:r>
+    </w:p>
+    <w:p>
+      <w:pPr>
+        <w:rPr>
+          <w:rFonts w:ascii="Times New Roman" w:hAnsi="Times New Roman" w:cs="Times New Roman" w:hint="eastAsia"/>
+        </w:rPr>
+      </w:pPr>
+      <w:r>
+        <w:rPr>
+          <w:rFonts w:ascii="Times New Roman" w:hAnsi="Times New Roman" w:cs="Times New Roman"/>
+        </w:rPr>
+        <w:t>“</w:t>
+      </w:r>
+      <w:r>
+        <w:rPr>
+          <w:rFonts w:ascii="Times New Roman" w:hAnsi="Times New Roman" w:cs="Times New Roman" w:hint="eastAsia"/>
+        </w:rPr>
+        <w:t>There are more than 8000 soldiers, 130 charits with</w:t>
+      </w:r>
+      <w:r>
+        <w:rPr>
+          <w:rFonts w:ascii="Times New Roman" w:hAnsi="Times New Roman" w:cs="Times New Roman"/>
+        </w:rPr>
+        <w:t>...”</w:t>
+      </w:r>
+    </w:p>
+    <w:p>
+      <w:pPr>
+        <w:rPr>
+          <w:rFonts w:ascii="Times New Roman" w:hAnsi="Times New Roman" w:cs="Times New Roman" w:hint="eastAsia"/>
+        </w:rPr>
+      </w:pPr>
+      <w:r>
+        <w:rPr>
+          <w:rFonts w:ascii="Times New Roman" w:hAnsi="Times New Roman" w:cs="Times New Roman" w:hint="eastAsia"/>
+        </w:rPr>
+        <w:t xml:space="preserve">Apparently, it is the soldiers who are the majority. Note that it is impossible to hear the same word like </w:t>
+      </w:r>
+      <w:r>
+        <w:rPr>
+          <w:rFonts w:ascii="Times New Roman" w:hAnsi="Times New Roman" w:cs="Times New Roman"/>
+        </w:rPr>
+        <w:t>“</w:t>
+      </w:r>
+      <w:r>
+        <w:rPr>
+          <w:rFonts w:ascii="Times New Roman" w:hAnsi="Times New Roman" w:cs="Times New Roman" w:hint="eastAsia"/>
+        </w:rPr>
+        <w:t>majority</w:t>
+      </w:r>
+      <w:r>
+        <w:rPr>
+          <w:rFonts w:ascii="Times New Roman" w:hAnsi="Times New Roman" w:cs="Times New Roman"/>
+        </w:rPr>
+        <w:t>”</w:t>
+      </w:r>
+      <w:r>
+        <w:rPr>
+          <w:rFonts w:ascii="Times New Roman" w:hAnsi="Times New Roman" w:cs="Times New Roman" w:hint="eastAsia"/>
+        </w:rPr>
+        <w:t xml:space="preserve"> in the record and you must be able to paraphrase. </w:t>
+      </w:r>
+    </w:p>
+    <w:p>
+      <w:pPr>
+        <w:rPr>
+          <w:rFonts w:ascii="Times New Roman" w:hAnsi="Times New Roman" w:cs="Times New Roman" w:hint="eastAsia"/>
+        </w:rPr>
+      </w:pPr>
     </w:p>
     <w:p>
       <w:pPr>

</xml_diff>

<commit_message>
update analyses of practice of IELTS
</commit_message>
<xml_diff>
--- a/IELTS Notes/Practices of IELTS Liz.docx
+++ b/IELTS Notes/Practices of IELTS Liz.docx
@@ -412,7 +412,7 @@
     <w:p>
       <w:pPr>
         <w:rPr>
-          <w:rFonts w:ascii="Times New Roman" w:hAnsi="Times New Roman" w:cs="Times New Roman" w:hint="eastAsia"/>
+          <w:rFonts w:ascii="Times New Roman" w:hAnsi="Times New Roman" w:cs="Times New Roman"/>
         </w:rPr>
       </w:pPr>
       <w:r>
@@ -461,14 +461,14 @@
     <w:p>
       <w:pPr>
         <w:rPr>
-          <w:rFonts w:ascii="Times New Roman" w:hAnsi="Times New Roman" w:cs="Times New Roman" w:hint="eastAsia"/>
-        </w:rPr>
-      </w:pPr>
-    </w:p>
-    <w:p>
-      <w:pPr>
-        <w:rPr>
-          <w:rFonts w:ascii="Times New Roman" w:hAnsi="Times New Roman" w:cs="Times New Roman" w:hint="eastAsia"/>
+          <w:rFonts w:ascii="Times New Roman" w:hAnsi="Times New Roman" w:cs="Times New Roman"/>
+        </w:rPr>
+      </w:pPr>
+    </w:p>
+    <w:p>
+      <w:pPr>
+        <w:rPr>
+          <w:rFonts w:ascii="Times New Roman" w:hAnsi="Times New Roman" w:cs="Times New Roman"/>
         </w:rPr>
       </w:pPr>
     </w:p>
@@ -476,7 +476,7 @@
       <w:pPr>
         <w:outlineLvl w:val="1"/>
         <w:rPr>
-          <w:rFonts w:ascii="Times New Roman" w:hAnsi="Times New Roman" w:cs="Times New Roman" w:hint="eastAsia"/>
+          <w:rFonts w:ascii="Times New Roman" w:hAnsi="Times New Roman" w:cs="Times New Roman"/>
           <w:b/>
           <w:sz w:val="24"/>
         </w:rPr>
@@ -494,7 +494,7 @@
       <w:pPr>
         <w:outlineLvl w:val="2"/>
         <w:rPr>
-          <w:rFonts w:ascii="Times New Roman" w:hAnsi="Times New Roman" w:cs="Times New Roman" w:hint="eastAsia"/>
+          <w:rFonts w:ascii="Times New Roman" w:hAnsi="Times New Roman" w:cs="Times New Roman"/>
           <w:b/>
           <w:sz w:val="24"/>
         </w:rPr>
@@ -519,7 +519,7 @@
     <w:p>
       <w:pPr>
         <w:rPr>
-          <w:rFonts w:ascii="Times New Roman" w:hAnsi="Times New Roman" w:cs="Times New Roman" w:hint="eastAsia"/>
+          <w:rFonts w:ascii="Times New Roman" w:hAnsi="Times New Roman" w:cs="Times New Roman"/>
         </w:rPr>
       </w:pPr>
       <w:r>
@@ -532,7 +532,7 @@
     <w:p>
       <w:pPr>
         <w:rPr>
-          <w:rFonts w:ascii="Times New Roman" w:hAnsi="Times New Roman" w:cs="Times New Roman" w:hint="eastAsia"/>
+          <w:rFonts w:ascii="Times New Roman" w:hAnsi="Times New Roman" w:cs="Times New Roman"/>
         </w:rPr>
       </w:pPr>
       <w:r>
@@ -593,7 +593,7 @@
     <w:p>
       <w:pPr>
         <w:rPr>
-          <w:rFonts w:ascii="Times New Roman" w:hAnsi="Times New Roman" w:cs="Times New Roman" w:hint="eastAsia"/>
+          <w:rFonts w:ascii="Times New Roman" w:hAnsi="Times New Roman" w:cs="Times New Roman"/>
         </w:rPr>
       </w:pPr>
       <w:r>
@@ -618,7 +618,7 @@
     <w:p>
       <w:pPr>
         <w:rPr>
-          <w:rFonts w:ascii="Times New Roman" w:hAnsi="Times New Roman" w:cs="Times New Roman" w:hint="eastAsia"/>
+          <w:rFonts w:ascii="Times New Roman" w:hAnsi="Times New Roman" w:cs="Times New Roman"/>
         </w:rPr>
       </w:pPr>
       <w:r>
@@ -643,7 +643,7 @@
     <w:p>
       <w:pPr>
         <w:rPr>
-          <w:rFonts w:ascii="Times New Roman" w:hAnsi="Times New Roman" w:cs="Times New Roman" w:hint="eastAsia"/>
+          <w:rFonts w:ascii="Times New Roman" w:hAnsi="Times New Roman" w:cs="Times New Roman"/>
         </w:rPr>
       </w:pPr>
       <w:r>
@@ -680,9 +680,248 @@
     <w:p>
       <w:pPr>
         <w:rPr>
-          <w:rFonts w:ascii="Times New Roman" w:hAnsi="Times New Roman" w:cs="Times New Roman" w:hint="eastAsia"/>
-        </w:rPr>
-      </w:pPr>
+          <w:rFonts w:ascii="Times New Roman" w:hAnsi="Times New Roman" w:cs="Times New Roman"/>
+        </w:rPr>
+      </w:pPr>
+    </w:p>
+    <w:p>
+      <w:pPr>
+        <w:rPr>
+          <w:rFonts w:ascii="Times New Roman" w:hAnsi="Times New Roman" w:cs="Times New Roman" w:hint="eastAsia"/>
+        </w:rPr>
+      </w:pPr>
+    </w:p>
+    <w:p>
+      <w:pPr>
+        <w:outlineLvl w:val="1"/>
+        <w:rPr>
+          <w:rFonts w:ascii="Times New Roman" w:hAnsi="Times New Roman" w:cs="Times New Roman" w:hint="eastAsia"/>
+          <w:b/>
+          <w:sz w:val="24"/>
+        </w:rPr>
+      </w:pPr>
+      <w:r>
+        <w:rPr>
+          <w:rFonts w:ascii="Times New Roman" w:hAnsi="Times New Roman" w:cs="Times New Roman" w:hint="eastAsia"/>
+          <w:b/>
+          <w:sz w:val="24"/>
+        </w:rPr>
+        <w:t>3. Table Compeltion</w:t>
+      </w:r>
+    </w:p>
+    <w:p>
+      <w:pPr>
+        <w:rPr>
+          <w:rFonts w:ascii="Times New Roman" w:hAnsi="Times New Roman" w:cs="Times New Roman" w:hint="eastAsia"/>
+        </w:rPr>
+      </w:pPr>
+      <w:hyperlink r:id="rId8" w:history="1">
+        <w:r>
+          <w:rPr>
+            <w:rStyle w:val="a5"/>
+            <w:rFonts w:ascii="Times New Roman" w:hAnsi="Times New Roman" w:cs="Times New Roman" w:hint="eastAsia"/>
+          </w:rPr>
+          <w:t>London Attractions</w:t>
+        </w:r>
+      </w:hyperlink>
+    </w:p>
+    <w:p>
+      <w:pPr>
+        <w:rPr>
+          <w:rFonts w:ascii="Times New Roman" w:hAnsi="Times New Roman" w:cs="Times New Roman" w:hint="eastAsia"/>
+        </w:rPr>
+      </w:pPr>
+      <w:r>
+        <w:rPr>
+          <w:rFonts w:ascii="Times New Roman" w:hAnsi="Times New Roman" w:cs="Times New Roman" w:hint="eastAsia"/>
+        </w:rPr>
+        <w:t xml:space="preserve">(7) ____ to ____ </w:t>
+      </w:r>
+    </w:p>
+    <w:p>
+      <w:pPr>
+        <w:rPr>
+          <w:rFonts w:ascii="Times New Roman" w:hAnsi="Times New Roman" w:cs="Times New Roman" w:hint="eastAsia"/>
+        </w:rPr>
+      </w:pPr>
+      <w:r>
+        <w:rPr>
+          <w:rFonts w:ascii="Times New Roman" w:hAnsi="Times New Roman" w:cs="Times New Roman" w:hint="eastAsia"/>
+        </w:rPr>
+        <w:t>10, 6 (x) 10 am, 6 pm</w:t>
+      </w:r>
+    </w:p>
+    <w:p>
+      <w:pPr>
+        <w:rPr>
+          <w:rFonts w:ascii="Times New Roman" w:hAnsi="Times New Roman" w:cs="Times New Roman" w:hint="eastAsia"/>
+        </w:rPr>
+      </w:pPr>
+      <w:r>
+        <w:rPr>
+          <w:rFonts w:ascii="Times New Roman" w:hAnsi="Times New Roman" w:cs="Times New Roman" w:hint="eastAsia"/>
+        </w:rPr>
+        <w:t>Don</w:t>
+      </w:r>
+      <w:r>
+        <w:rPr>
+          <w:rFonts w:ascii="Times New Roman" w:hAnsi="Times New Roman" w:cs="Times New Roman"/>
+        </w:rPr>
+        <w:t>’</w:t>
+      </w:r>
+      <w:r>
+        <w:rPr>
+          <w:rFonts w:ascii="Times New Roman" w:hAnsi="Times New Roman" w:cs="Times New Roman" w:hint="eastAsia"/>
+        </w:rPr>
+        <w:t xml:space="preserve">t forget </w:t>
+      </w:r>
+      <w:r>
+        <w:rPr>
+          <w:rFonts w:ascii="Times New Roman" w:hAnsi="Times New Roman" w:cs="Times New Roman"/>
+        </w:rPr>
+        <w:t>“</w:t>
+      </w:r>
+      <w:r>
+        <w:rPr>
+          <w:rFonts w:ascii="Times New Roman" w:hAnsi="Times New Roman" w:cs="Times New Roman" w:hint="eastAsia"/>
+        </w:rPr>
+        <w:t>am</w:t>
+      </w:r>
+      <w:r>
+        <w:rPr>
+          <w:rFonts w:ascii="Times New Roman" w:hAnsi="Times New Roman" w:cs="Times New Roman"/>
+        </w:rPr>
+        <w:t>”</w:t>
+      </w:r>
+      <w:r>
+        <w:rPr>
+          <w:rFonts w:ascii="Times New Roman" w:hAnsi="Times New Roman" w:cs="Times New Roman" w:hint="eastAsia"/>
+        </w:rPr>
+        <w:t xml:space="preserve"> or </w:t>
+      </w:r>
+      <w:r>
+        <w:rPr>
+          <w:rFonts w:ascii="Times New Roman" w:hAnsi="Times New Roman" w:cs="Times New Roman"/>
+        </w:rPr>
+        <w:t>“</w:t>
+      </w:r>
+      <w:r>
+        <w:rPr>
+          <w:rFonts w:ascii="Times New Roman" w:hAnsi="Times New Roman" w:cs="Times New Roman" w:hint="eastAsia"/>
+        </w:rPr>
+        <w:t>pm</w:t>
+      </w:r>
+      <w:r>
+        <w:rPr>
+          <w:rFonts w:ascii="Times New Roman" w:hAnsi="Times New Roman" w:cs="Times New Roman"/>
+        </w:rPr>
+        <w:t>”</w:t>
+      </w:r>
+      <w:r>
+        <w:rPr>
+          <w:rFonts w:ascii="Times New Roman" w:hAnsi="Times New Roman" w:cs="Times New Roman" w:hint="eastAsia"/>
+        </w:rPr>
+        <w:t>.</w:t>
+      </w:r>
+    </w:p>
+    <w:p>
+      <w:pPr>
+        <w:rPr>
+          <w:rFonts w:ascii="Times New Roman" w:hAnsi="Times New Roman" w:cs="Times New Roman" w:hint="eastAsia"/>
+        </w:rPr>
+      </w:pPr>
+      <w:r>
+        <w:rPr>
+          <w:rFonts w:ascii="Times New Roman" w:hAnsi="Times New Roman" w:cs="Times New Roman" w:hint="eastAsia"/>
+        </w:rPr>
+        <w:t>(9) 8.30 (x)  22.50</w:t>
+      </w:r>
+    </w:p>
+    <w:p>
+      <w:pPr>
+        <w:rPr>
+          <w:rFonts w:ascii="Times New Roman" w:hAnsi="Times New Roman" w:cs="Times New Roman" w:hint="eastAsia"/>
+        </w:rPr>
+      </w:pPr>
+      <w:r>
+        <w:rPr>
+          <w:rFonts w:ascii="Times New Roman" w:hAnsi="Times New Roman" w:cs="Times New Roman" w:hint="eastAsia"/>
+        </w:rPr>
+        <w:t>(10) 5.30 (x)  5.30 pm</w:t>
+      </w:r>
+    </w:p>
+    <w:p>
+      <w:pPr>
+        <w:rPr>
+          <w:rFonts w:ascii="Times New Roman" w:hAnsi="Times New Roman" w:cs="Times New Roman" w:hint="eastAsia"/>
+        </w:rPr>
+      </w:pPr>
+      <w:r>
+        <w:rPr>
+          <w:rFonts w:ascii="Times New Roman" w:hAnsi="Times New Roman" w:cs="Times New Roman" w:hint="eastAsia"/>
+        </w:rPr>
+        <w:t>Don</w:t>
+      </w:r>
+      <w:r>
+        <w:rPr>
+          <w:rFonts w:ascii="Times New Roman" w:hAnsi="Times New Roman" w:cs="Times New Roman"/>
+        </w:rPr>
+        <w:t>’</w:t>
+      </w:r>
+      <w:r>
+        <w:rPr>
+          <w:rFonts w:ascii="Times New Roman" w:hAnsi="Times New Roman" w:cs="Times New Roman" w:hint="eastAsia"/>
+        </w:rPr>
+        <w:t xml:space="preserve">t forget </w:t>
+      </w:r>
+      <w:r>
+        <w:rPr>
+          <w:rFonts w:ascii="Times New Roman" w:hAnsi="Times New Roman" w:cs="Times New Roman"/>
+        </w:rPr>
+        <w:t>“</w:t>
+      </w:r>
+      <w:r>
+        <w:rPr>
+          <w:rFonts w:ascii="Times New Roman" w:hAnsi="Times New Roman" w:cs="Times New Roman" w:hint="eastAsia"/>
+        </w:rPr>
+        <w:t>am</w:t>
+      </w:r>
+      <w:r>
+        <w:rPr>
+          <w:rFonts w:ascii="Times New Roman" w:hAnsi="Times New Roman" w:cs="Times New Roman"/>
+        </w:rPr>
+        <w:t>”</w:t>
+      </w:r>
+      <w:r>
+        <w:rPr>
+          <w:rFonts w:ascii="Times New Roman" w:hAnsi="Times New Roman" w:cs="Times New Roman" w:hint="eastAsia"/>
+        </w:rPr>
+        <w:t xml:space="preserve"> or </w:t>
+      </w:r>
+      <w:r>
+        <w:rPr>
+          <w:rFonts w:ascii="Times New Roman" w:hAnsi="Times New Roman" w:cs="Times New Roman"/>
+        </w:rPr>
+        <w:t>“</w:t>
+      </w:r>
+      <w:r>
+        <w:rPr>
+          <w:rFonts w:ascii="Times New Roman" w:hAnsi="Times New Roman" w:cs="Times New Roman" w:hint="eastAsia"/>
+        </w:rPr>
+        <w:t>pm</w:t>
+      </w:r>
+      <w:r>
+        <w:rPr>
+          <w:rFonts w:ascii="Times New Roman" w:hAnsi="Times New Roman" w:cs="Times New Roman"/>
+        </w:rPr>
+        <w:t>”</w:t>
+      </w:r>
+      <w:r>
+        <w:rPr>
+          <w:rFonts w:ascii="Times New Roman" w:hAnsi="Times New Roman" w:cs="Times New Roman" w:hint="eastAsia"/>
+        </w:rPr>
+        <w:t>.</w:t>
+      </w:r>
     </w:p>
     <w:p>
       <w:pPr>

</xml_diff>

<commit_message>
reading: The Thames Tunnel & Parymid Building from Liz
</commit_message>
<xml_diff>
--- a/IELTS Notes/Practices of IELTS Liz.docx
+++ b/IELTS Notes/Practices of IELTS Liz.docx
@@ -687,7 +687,7 @@
     <w:p>
       <w:pPr>
         <w:rPr>
-          <w:rFonts w:ascii="Times New Roman" w:hAnsi="Times New Roman" w:cs="Times New Roman" w:hint="eastAsia"/>
+          <w:rFonts w:ascii="Times New Roman" w:hAnsi="Times New Roman" w:cs="Times New Roman"/>
         </w:rPr>
       </w:pPr>
     </w:p>
@@ -695,7 +695,7 @@
       <w:pPr>
         <w:outlineLvl w:val="1"/>
         <w:rPr>
-          <w:rFonts w:ascii="Times New Roman" w:hAnsi="Times New Roman" w:cs="Times New Roman" w:hint="eastAsia"/>
+          <w:rFonts w:ascii="Times New Roman" w:hAnsi="Times New Roman" w:cs="Times New Roman"/>
           <w:b/>
           <w:sz w:val="24"/>
         </w:rPr>
@@ -712,7 +712,7 @@
     <w:p>
       <w:pPr>
         <w:rPr>
-          <w:rFonts w:ascii="Times New Roman" w:hAnsi="Times New Roman" w:cs="Times New Roman" w:hint="eastAsia"/>
+          <w:rFonts w:ascii="Times New Roman" w:hAnsi="Times New Roman" w:cs="Times New Roman"/>
         </w:rPr>
       </w:pPr>
       <w:hyperlink r:id="rId8" w:history="1">
@@ -728,7 +728,7 @@
     <w:p>
       <w:pPr>
         <w:rPr>
-          <w:rFonts w:ascii="Times New Roman" w:hAnsi="Times New Roman" w:cs="Times New Roman" w:hint="eastAsia"/>
+          <w:rFonts w:ascii="Times New Roman" w:hAnsi="Times New Roman" w:cs="Times New Roman"/>
         </w:rPr>
       </w:pPr>
       <w:r>
@@ -741,7 +741,7 @@
     <w:p>
       <w:pPr>
         <w:rPr>
-          <w:rFonts w:ascii="Times New Roman" w:hAnsi="Times New Roman" w:cs="Times New Roman" w:hint="eastAsia"/>
+          <w:rFonts w:ascii="Times New Roman" w:hAnsi="Times New Roman" w:cs="Times New Roman"/>
         </w:rPr>
       </w:pPr>
       <w:r>
@@ -754,7 +754,7 @@
     <w:p>
       <w:pPr>
         <w:rPr>
-          <w:rFonts w:ascii="Times New Roman" w:hAnsi="Times New Roman" w:cs="Times New Roman" w:hint="eastAsia"/>
+          <w:rFonts w:ascii="Times New Roman" w:hAnsi="Times New Roman" w:cs="Times New Roman"/>
         </w:rPr>
       </w:pPr>
       <w:r>
@@ -827,7 +827,7 @@
     <w:p>
       <w:pPr>
         <w:rPr>
-          <w:rFonts w:ascii="Times New Roman" w:hAnsi="Times New Roman" w:cs="Times New Roman" w:hint="eastAsia"/>
+          <w:rFonts w:ascii="Times New Roman" w:hAnsi="Times New Roman" w:cs="Times New Roman"/>
         </w:rPr>
       </w:pPr>
       <w:r>
@@ -840,7 +840,7 @@
     <w:p>
       <w:pPr>
         <w:rPr>
-          <w:rFonts w:ascii="Times New Roman" w:hAnsi="Times New Roman" w:cs="Times New Roman" w:hint="eastAsia"/>
+          <w:rFonts w:ascii="Times New Roman" w:hAnsi="Times New Roman" w:cs="Times New Roman"/>
         </w:rPr>
       </w:pPr>
       <w:r>
@@ -853,7 +853,7 @@
     <w:p>
       <w:pPr>
         <w:rPr>
-          <w:rFonts w:ascii="Times New Roman" w:hAnsi="Times New Roman" w:cs="Times New Roman" w:hint="eastAsia"/>
+          <w:rFonts w:ascii="Times New Roman" w:hAnsi="Times New Roman" w:cs="Times New Roman"/>
         </w:rPr>
       </w:pPr>
       <w:r>
@@ -925,12 +925,183 @@
     </w:p>
     <w:p>
       <w:pPr>
-        <w:rPr>
-          <w:rFonts w:ascii="Times New Roman" w:hAnsi="Times New Roman" w:cs="Times New Roman"/>
-        </w:rPr>
-      </w:pPr>
+        <w:outlineLvl w:val="0"/>
+        <w:rPr>
+          <w:rFonts w:ascii="Times New Roman" w:hAnsi="Times New Roman" w:cs="Times New Roman"/>
+          <w:b/>
+          <w:sz w:val="32"/>
+        </w:rPr>
+      </w:pPr>
+      <w:r>
+        <w:rPr>
+          <w:rFonts w:ascii="Times New Roman" w:hAnsi="Times New Roman" w:cs="Times New Roman" w:hint="eastAsia"/>
+          <w:b/>
+          <w:sz w:val="32"/>
+        </w:rPr>
+        <w:t>Reading</w:t>
+      </w:r>
+    </w:p>
+    <w:p>
+      <w:pPr>
+        <w:outlineLvl w:val="1"/>
+        <w:rPr>
+          <w:rFonts w:ascii="Times New Roman" w:hAnsi="Times New Roman" w:cs="Times New Roman"/>
+          <w:b/>
+          <w:sz w:val="24"/>
+        </w:rPr>
+      </w:pPr>
+      <w:r>
+        <w:rPr>
+          <w:rFonts w:ascii="Times New Roman" w:hAnsi="Times New Roman" w:cs="Times New Roman" w:hint="eastAsia"/>
+          <w:b/>
+          <w:sz w:val="24"/>
+        </w:rPr>
+        <w:t xml:space="preserve">1, </w:t>
+      </w:r>
+      <w:hyperlink r:id="rId9" w:history="1">
+        <w:r>
+          <w:rPr>
+            <w:rStyle w:val="a5"/>
+            <w:rFonts w:ascii="Times New Roman" w:hAnsi="Times New Roman" w:cs="Times New Roman" w:hint="eastAsia"/>
+            <w:b/>
+            <w:sz w:val="24"/>
+          </w:rPr>
+          <w:t>True False Not Given</w:t>
+        </w:r>
+      </w:hyperlink>
+    </w:p>
+    <w:p>
+      <w:pPr>
+        <w:rPr>
+          <w:rFonts w:ascii="Times New Roman" w:hAnsi="Times New Roman" w:cs="Times New Roman"/>
+          <w:b/>
+        </w:rPr>
+      </w:pPr>
+      <w:r>
+        <w:rPr>
+          <w:rFonts w:ascii="Times New Roman" w:hAnsi="Times New Roman" w:cs="Times New Roman"/>
+          <w:b/>
+        </w:rPr>
+        <w:t>Passage: The Thames Tunnel</w:t>
+      </w:r>
+    </w:p>
+    <w:p>
+      <w:pPr>
+        <w:rPr>
+          <w:rFonts w:ascii="Times New Roman" w:hAnsi="Times New Roman" w:cs="Times New Roman" w:hint="eastAsia"/>
+        </w:rPr>
+      </w:pPr>
+      <w:r>
+        <w:rPr>
+          <w:rFonts w:ascii="Times New Roman" w:hAnsi="Times New Roman" w:cs="Times New Roman" w:hint="eastAsia"/>
+        </w:rPr>
+        <w:t>4. False (x) Not Given</w:t>
+      </w:r>
+    </w:p>
+    <w:p>
+      <w:pPr>
+        <w:rPr>
+          <w:rFonts w:ascii="Times New Roman" w:hAnsi="Times New Roman" w:cs="Times New Roman" w:hint="eastAsia"/>
+        </w:rPr>
+      </w:pPr>
+      <w:r>
+        <w:rPr>
+          <w:rFonts w:ascii="Times New Roman" w:hAnsi="Times New Roman" w:cs="Times New Roman" w:hint="eastAsia"/>
+        </w:rPr>
+        <w:t>The passage does not state how much each class used the tunnel.</w:t>
+      </w:r>
+    </w:p>
+    <w:p>
+      <w:pPr>
+        <w:rPr>
+          <w:rFonts w:ascii="Times New Roman" w:hAnsi="Times New Roman" w:cs="Times New Roman" w:hint="eastAsia"/>
+        </w:rPr>
+      </w:pPr>
+      <w:r>
+        <w:rPr>
+          <w:rFonts w:ascii="Times New Roman" w:hAnsi="Times New Roman" w:cs="Times New Roman" w:hint="eastAsia"/>
+        </w:rPr>
+        <w:t>8. False (x) True</w:t>
+      </w:r>
+    </w:p>
+    <w:p>
+      <w:pPr>
+        <w:rPr>
+          <w:rFonts w:ascii="Times New Roman" w:hAnsi="Times New Roman" w:cs="Times New Roman" w:hint="eastAsia"/>
+        </w:rPr>
+      </w:pPr>
+      <w:r>
+        <w:rPr>
+          <w:rFonts w:ascii="Times New Roman" w:hAnsi="Times New Roman" w:cs="Times New Roman" w:hint="eastAsia"/>
+        </w:rPr>
+        <w:t xml:space="preserve">It is use as railway now but not as a walkway. </w:t>
+      </w:r>
+    </w:p>
+    <w:p>
+      <w:pPr>
+        <w:rPr>
+          <w:rFonts w:ascii="Times New Roman" w:hAnsi="Times New Roman" w:cs="Times New Roman" w:hint="eastAsia"/>
+        </w:rPr>
+      </w:pPr>
+      <w:r>
+        <w:rPr>
+          <w:rFonts w:ascii="Times New Roman" w:hAnsi="Times New Roman" w:cs="Times New Roman" w:hint="eastAsia"/>
+        </w:rPr>
+        <w:t>Passage: Pyramid Building</w:t>
+      </w:r>
+    </w:p>
+    <w:p>
+      <w:pPr>
+        <w:rPr>
+          <w:rFonts w:ascii="Times New Roman" w:hAnsi="Times New Roman" w:cs="Times New Roman" w:hint="eastAsia"/>
+        </w:rPr>
+      </w:pPr>
+      <w:r>
+        <w:rPr>
+          <w:rFonts w:ascii="Times New Roman" w:hAnsi="Times New Roman" w:cs="Times New Roman" w:hint="eastAsia"/>
+        </w:rPr>
+        <w:t>1. Not Given (x)  False</w:t>
+      </w:r>
+    </w:p>
+    <w:p>
+      <w:pPr>
+        <w:rPr>
+          <w:rFonts w:ascii="Times New Roman" w:hAnsi="Times New Roman" w:cs="Times New Roman" w:hint="eastAsia"/>
+        </w:rPr>
+      </w:pPr>
+      <w:r>
+        <w:rPr>
+          <w:rFonts w:ascii="Times New Roman" w:hAnsi="Times New Roman" w:cs="Times New Roman"/>
+        </w:rPr>
+        <w:t>“…</w:t>
+      </w:r>
+      <w:r>
+        <w:rPr>
+          <w:rFonts w:ascii="Times New Roman" w:hAnsi="Times New Roman" w:cs="Times New Roman" w:hint="eastAsia"/>
+        </w:rPr>
+        <w:t>but scientists are piecing together the puzzle</w:t>
+      </w:r>
+      <w:r>
+        <w:rPr>
+          <w:rFonts w:ascii="Times New Roman" w:hAnsi="Times New Roman" w:cs="Times New Roman"/>
+        </w:rPr>
+        <w:t>”</w:t>
+      </w:r>
+      <w:r>
+        <w:rPr>
+          <w:rFonts w:ascii="Times New Roman" w:hAnsi="Times New Roman" w:cs="Times New Roman" w:hint="eastAsia"/>
+        </w:rPr>
+        <w:t xml:space="preserve"> which means the problem is being sloved but has not been solved. </w:t>
+      </w:r>
       <w:bookmarkStart w:id="0" w:name="_GoBack"/>
       <w:bookmarkEnd w:id="0"/>
+    </w:p>
+    <w:p>
+      <w:pPr>
+        <w:rPr>
+          <w:rFonts w:ascii="Times New Roman" w:hAnsi="Times New Roman" w:cs="Times New Roman"/>
+        </w:rPr>
+      </w:pPr>
     </w:p>
     <w:sectPr>
       <w:pgSz w:w="12240" w:h="15840"/>
@@ -1234,6 +1405,17 @@
       <w:u w:val="single"/>
     </w:rPr>
   </w:style>
+  <w:style w:type="paragraph" w:styleId="a6">
+    <w:name w:val="List Paragraph"/>
+    <w:basedOn w:val="a"/>
+    <w:uiPriority w:val="34"/>
+    <w:qFormat/>
+    <w:rsid w:val="00710963"/>
+    <w:pPr>
+      <w:ind w:left="720"/>
+      <w:contextualSpacing/>
+    </w:pPr>
+  </w:style>
 </w:styles>
 </file>
 
@@ -1478,6 +1660,17 @@
       <w:color w:val="0000FF" w:themeColor="hyperlink"/>
       <w:u w:val="single"/>
     </w:rPr>
+  </w:style>
+  <w:style w:type="paragraph" w:styleId="a6">
+    <w:name w:val="List Paragraph"/>
+    <w:basedOn w:val="a"/>
+    <w:uiPriority w:val="34"/>
+    <w:qFormat/>
+    <w:rsid w:val="00710963"/>
+    <w:pPr>
+      <w:ind w:left="720"/>
+      <w:contextualSpacing/>
+    </w:pPr>
   </w:style>
 </w:styles>
 </file>

</xml_diff>

<commit_message>
update notes of pronunciation, reading
</commit_message>
<xml_diff>
--- a/IELTS Notes/Practices of IELTS Liz.docx
+++ b/IELTS Notes/Practices of IELTS Liz.docx
@@ -1157,7 +1157,7 @@
     <w:p>
       <w:pPr>
         <w:rPr>
-          <w:rFonts w:ascii="Times New Roman" w:hAnsi="Times New Roman" w:cs="Times New Roman" w:hint="eastAsia"/>
+          <w:rFonts w:ascii="Times New Roman" w:hAnsi="Times New Roman" w:cs="Times New Roman"/>
         </w:rPr>
       </w:pPr>
       <w:r>
@@ -1218,7 +1218,7 @@
     <w:p>
       <w:pPr>
         <w:rPr>
-          <w:rFonts w:ascii="Times New Roman" w:hAnsi="Times New Roman" w:cs="Times New Roman" w:hint="eastAsia"/>
+          <w:rFonts w:ascii="Times New Roman" w:hAnsi="Times New Roman" w:cs="Times New Roman"/>
           <w:b/>
         </w:rPr>
       </w:pPr>
@@ -1259,7 +1259,7 @@
     <w:p>
       <w:pPr>
         <w:rPr>
-          <w:rFonts w:ascii="Times New Roman" w:hAnsi="Times New Roman" w:cs="Times New Roman" w:hint="eastAsia"/>
+          <w:rFonts w:ascii="Times New Roman" w:hAnsi="Times New Roman" w:cs="Times New Roman"/>
         </w:rPr>
       </w:pPr>
       <w:r>
@@ -1272,7 +1272,7 @@
     <w:p>
       <w:pPr>
         <w:rPr>
-          <w:rFonts w:ascii="Times New Roman" w:hAnsi="Times New Roman" w:cs="Times New Roman" w:hint="eastAsia"/>
+          <w:rFonts w:ascii="Times New Roman" w:hAnsi="Times New Roman" w:cs="Times New Roman"/>
         </w:rPr>
       </w:pPr>
       <w:r>
@@ -1285,7 +1285,7 @@
     <w:p>
       <w:pPr>
         <w:rPr>
-          <w:rFonts w:ascii="Times New Roman" w:hAnsi="Times New Roman" w:cs="Times New Roman" w:hint="eastAsia"/>
+          <w:rFonts w:ascii="Times New Roman" w:hAnsi="Times New Roman" w:cs="Times New Roman"/>
         </w:rPr>
       </w:pPr>
       <w:r>
@@ -1334,7 +1334,7 @@
     <w:p>
       <w:pPr>
         <w:rPr>
-          <w:rFonts w:ascii="Times New Roman" w:hAnsi="Times New Roman" w:cs="Times New Roman" w:hint="eastAsia"/>
+          <w:rFonts w:ascii="Times New Roman" w:hAnsi="Times New Roman" w:cs="Times New Roman"/>
         </w:rPr>
       </w:pPr>
       <w:r>
@@ -1347,7 +1347,7 @@
     <w:p>
       <w:pPr>
         <w:rPr>
-          <w:rFonts w:ascii="Times New Roman" w:hAnsi="Times New Roman" w:cs="Times New Roman" w:hint="eastAsia"/>
+          <w:rFonts w:ascii="Times New Roman" w:hAnsi="Times New Roman" w:cs="Times New Roman"/>
         </w:rPr>
       </w:pPr>
       <w:r>
@@ -1360,7 +1360,7 @@
     <w:p>
       <w:pPr>
         <w:rPr>
-          <w:rFonts w:ascii="Times New Roman" w:hAnsi="Times New Roman" w:cs="Times New Roman" w:hint="eastAsia"/>
+          <w:rFonts w:ascii="Times New Roman" w:hAnsi="Times New Roman" w:cs="Times New Roman"/>
         </w:rPr>
       </w:pPr>
       <w:r>
@@ -1385,7 +1385,7 @@
     <w:p>
       <w:pPr>
         <w:rPr>
-          <w:rFonts w:ascii="Times New Roman" w:hAnsi="Times New Roman" w:cs="Times New Roman" w:hint="eastAsia"/>
+          <w:rFonts w:ascii="Times New Roman" w:hAnsi="Times New Roman" w:cs="Times New Roman"/>
         </w:rPr>
       </w:pPr>
       <w:r>
@@ -1405,7 +1405,7 @@
     <w:p>
       <w:pPr>
         <w:rPr>
-          <w:rFonts w:ascii="Times New Roman" w:hAnsi="Times New Roman" w:cs="Times New Roman" w:hint="eastAsia"/>
+          <w:rFonts w:ascii="Times New Roman" w:hAnsi="Times New Roman" w:cs="Times New Roman"/>
         </w:rPr>
       </w:pPr>
       <w:r>
@@ -1466,7 +1466,7 @@
     <w:p>
       <w:pPr>
         <w:rPr>
-          <w:rFonts w:ascii="Times New Roman" w:hAnsi="Times New Roman" w:cs="Times New Roman" w:hint="eastAsia"/>
+          <w:rFonts w:ascii="Times New Roman" w:hAnsi="Times New Roman" w:cs="Times New Roman"/>
         </w:rPr>
       </w:pPr>
       <w:r>
@@ -1479,7 +1479,7 @@
     <w:p>
       <w:pPr>
         <w:rPr>
-          <w:rFonts w:ascii="Times New Roman" w:hAnsi="Times New Roman" w:cs="Times New Roman" w:hint="eastAsia"/>
+          <w:rFonts w:ascii="Times New Roman" w:hAnsi="Times New Roman" w:cs="Times New Roman"/>
         </w:rPr>
       </w:pPr>
       <w:r>
@@ -1492,11 +1492,9 @@
     <w:p>
       <w:pPr>
         <w:rPr>
-          <w:rFonts w:ascii="Times New Roman" w:hAnsi="Times New Roman" w:cs="Times New Roman" w:hint="eastAsia"/>
-        </w:rPr>
-      </w:pPr>
-      <w:bookmarkStart w:id="0" w:name="_GoBack"/>
-      <w:bookmarkEnd w:id="0"/>
+          <w:rFonts w:ascii="Times New Roman" w:hAnsi="Times New Roman" w:cs="Times New Roman"/>
+        </w:rPr>
+      </w:pPr>
     </w:p>
     <w:p>
       <w:pPr>
@@ -1648,7 +1646,7 @@
     <w:p>
       <w:pPr>
         <w:rPr>
-          <w:rFonts w:ascii="Times New Roman" w:hAnsi="Times New Roman" w:cs="Times New Roman"/>
+          <w:rFonts w:ascii="Times New Roman" w:hAnsi="Times New Roman" w:cs="Times New Roman" w:hint="eastAsia"/>
         </w:rPr>
       </w:pPr>
       <w:r>
@@ -1675,6 +1673,91 @@
         </w:rPr>
         <w:t xml:space="preserve"> which means the problem is being sloved but has not been solved. </w:t>
       </w:r>
+    </w:p>
+    <w:p>
+      <w:pPr>
+        <w:rPr>
+          <w:rFonts w:ascii="Times New Roman" w:hAnsi="Times New Roman" w:cs="Times New Roman" w:hint="eastAsia"/>
+        </w:rPr>
+      </w:pPr>
+    </w:p>
+    <w:p>
+      <w:pPr>
+        <w:rPr>
+          <w:rFonts w:ascii="Times New Roman" w:hAnsi="Times New Roman" w:cs="Times New Roman" w:hint="eastAsia"/>
+          <w:b/>
+        </w:rPr>
+      </w:pPr>
+      <w:hyperlink r:id="rId11" w:history="1">
+        <w:r>
+          <w:rPr>
+            <w:rStyle w:val="a5"/>
+            <w:rFonts w:ascii="Times New Roman" w:hAnsi="Times New Roman" w:cs="Times New Roman" w:hint="eastAsia"/>
+            <w:b/>
+          </w:rPr>
+          <w:t>Spam Messaging</w:t>
+        </w:r>
+      </w:hyperlink>
+    </w:p>
+    <w:p>
+      <w:pPr>
+        <w:rPr>
+          <w:rFonts w:ascii="Times New Roman" w:hAnsi="Times New Roman" w:cs="Times New Roman" w:hint="eastAsia"/>
+        </w:rPr>
+      </w:pPr>
+      <w:r>
+        <w:rPr>
+          <w:rFonts w:ascii="Times New Roman" w:hAnsi="Times New Roman" w:cs="Times New Roman" w:hint="eastAsia"/>
+        </w:rPr>
+        <w:t>4. In 2013, the number of spam texts increased considerable to reach at least 300 billion.</w:t>
+      </w:r>
+    </w:p>
+    <w:p>
+      <w:pPr>
+        <w:rPr>
+          <w:rFonts w:ascii="Times New Roman" w:hAnsi="Times New Roman" w:cs="Times New Roman" w:hint="eastAsia"/>
+        </w:rPr>
+      </w:pPr>
+      <w:r>
+        <w:rPr>
+          <w:rFonts w:ascii="Times New Roman" w:hAnsi="Times New Roman" w:cs="Times New Roman" w:hint="eastAsia"/>
+        </w:rPr>
+        <w:t>fase (x)  not given</w:t>
+      </w:r>
+    </w:p>
+    <w:p>
+      <w:pPr>
+        <w:rPr>
+          <w:rFonts w:ascii="Times New Roman" w:hAnsi="Times New Roman" w:cs="Times New Roman" w:hint="eastAsia"/>
+        </w:rPr>
+      </w:pPr>
+      <w:r>
+        <w:rPr>
+          <w:rFonts w:ascii="Times New Roman" w:hAnsi="Times New Roman" w:cs="Times New Roman" w:hint="eastAsia"/>
+        </w:rPr>
+        <w:t>The statement says the number of spam texts increased from the past year to 2013. Whereas, the passage doesn</w:t>
+      </w:r>
+      <w:r>
+        <w:rPr>
+          <w:rFonts w:ascii="Times New Roman" w:hAnsi="Times New Roman" w:cs="Times New Roman"/>
+        </w:rPr>
+        <w:t>’</w:t>
+      </w:r>
+      <w:r>
+        <w:rPr>
+          <w:rFonts w:ascii="Times New Roman" w:hAnsi="Times New Roman" w:cs="Times New Roman" w:hint="eastAsia"/>
+        </w:rPr>
+        <w:t xml:space="preserve">t indicates whether it was increased, decreased or remained. </w:t>
+      </w:r>
+      <w:bookmarkStart w:id="0" w:name="_GoBack"/>
+      <w:bookmarkEnd w:id="0"/>
+    </w:p>
+    <w:p>
+      <w:pPr>
+        <w:rPr>
+          <w:rFonts w:ascii="Times New Roman" w:hAnsi="Times New Roman" w:cs="Times New Roman"/>
+        </w:rPr>
+      </w:pPr>
     </w:p>
     <w:p>
       <w:pPr>

</xml_diff>